<commit_message>
Alterar a Visao das necessidades
Atualização no documento
</commit_message>
<xml_diff>
--- a/Documentacao/VisaoDasNecessidades.docx
+++ b/Documentacao/VisaoDasNecessidades.docx
@@ -31,17 +31,15 @@
         <w:jc w:val="center"/>
         <w:rPr>
           <w:b/>
-          <w:color w:val="0000FF"/>
           <w:sz w:val="36"/>
         </w:rPr>
       </w:pPr>
       <w:r>
         <w:rPr>
           <w:b/>
-          <w:color w:val="0000FF"/>
           <w:sz w:val="36"/>
         </w:rPr>
-        <w:t>&lt;Nome do Projeto&gt;</w:t>
+        <w:t>Ensino da lógica de Programação</w:t>
       </w:r>
     </w:p>
     <w:p>
@@ -1640,13 +1638,27 @@
           <w:color w:val="auto"/>
           <w:lang w:val="pt-BR"/>
         </w:rPr>
-        <w:t>No sistema de ensino atual pouca atenção é dada ao ensino da lógica nas primeiras fases escolares o quefaz com que alunos tenham</w:t>
+        <w:t>No sistema de ensino atual pouca atenção é dada ao ensino da lógica nas primeiras fases escolares o que</w:t>
       </w:r>
       <w:r>
         <w:rPr>
           <w:color w:val="auto"/>
           <w:lang w:val="pt-BR"/>
         </w:rPr>
+        <w:t xml:space="preserve"> </w:t>
+      </w:r>
+      <w:r>
+        <w:rPr>
+          <w:color w:val="auto"/>
+          <w:lang w:val="pt-BR"/>
+        </w:rPr>
+        <w:t>faz com que alunos tenham</w:t>
+      </w:r>
+      <w:r>
+        <w:rPr>
+          <w:color w:val="auto"/>
+          <w:lang w:val="pt-BR"/>
+        </w:rPr>
         <w:t xml:space="preserve"> uma grande dificuldad</w:t>
       </w:r>
       <w:r>
@@ -1654,14 +1666,63 @@
           <w:color w:val="auto"/>
           <w:lang w:val="pt-BR"/>
         </w:rPr>
-        <w:t xml:space="preserve">e com aprendizagem relacionada não só a matérias lógicas e matemáticas mas também com decisões do dia a dia. Quando terminam o ensino médio e vão para cursos profissionalizantes e superiores essa dificuldade só aumenta, professores se deparam com a dificuldade de ensino e desenvolvimento de conteúdos necessários, é preciso que cada vez mais as escolas e faculdades estejam preparadas para receber estes alunos que só a partir de então começam a tentar o desenvolvimento do raciocínio lógico. Com a tecnologia as crianças e adolescentes se deparam cada vez mais como usuários de sistemas, no entanto, esses sistemas são cada vez mais intuitivos e tira a necessidade do pensar, jogos cobram cada vez mais agilidade e menos poder de decisão o que faz com que estejam preparados para ser funcionais e não para </w:t>
+        <w:t>e com aprendizagem relacionada não só a matérias lógicas e matemáticas</w:t>
       </w:r>
       <w:r>
         <w:rPr>
           <w:color w:val="auto"/>
           <w:lang w:val="pt-BR"/>
         </w:rPr>
+        <w:t>, mas</w:t>
+      </w:r>
+      <w:r>
+        <w:rPr>
+          <w:color w:val="auto"/>
+          <w:lang w:val="pt-BR"/>
+        </w:rPr>
+        <w:t xml:space="preserve"> também com decisões do dia a dia. Quan</w:t>
+      </w:r>
+      <w:r>
+        <w:rPr>
+          <w:color w:val="auto"/>
+          <w:lang w:val="pt-BR"/>
+        </w:rPr>
+        <w:t>do terminam o ensino médio e ingressam</w:t>
+      </w:r>
+      <w:r>
+        <w:rPr>
+          <w:color w:val="auto"/>
+          <w:lang w:val="pt-BR"/>
+        </w:rPr>
+        <w:t xml:space="preserve"> </w:t>
+      </w:r>
+      <w:r>
+        <w:rPr>
+          <w:color w:val="auto"/>
+          <w:lang w:val="pt-BR"/>
+        </w:rPr>
+        <w:t xml:space="preserve">em </w:t>
+      </w:r>
+      <w:r>
+        <w:rPr>
+          <w:color w:val="auto"/>
+          <w:lang w:val="pt-BR"/>
+        </w:rPr>
+        <w:t xml:space="preserve">cursos profissionalizantes e superiores essa dificuldade só aumenta, professores se deparam com a dificuldade de ensino e desenvolvimento de conteúdos necessários, é preciso que cada vez mais as escolas e faculdades estejam preparadas para receber estes alunos que só a partir de então começam a tentar o desenvolvimento do raciocínio lógico. Com a tecnologia as crianças e adolescentes se deparam cada vez mais como usuários de sistemas, no entanto, esses sistemas são cada vez mais intuitivos e tira a necessidade do pensar, jogos cobram cada vez mais agilidade e menos poder de decisão o que faz com que estejam preparados para ser funcionais e não </w:t>
+      </w:r>
+      <w:r>
+        <w:rPr>
+          <w:color w:val="auto"/>
+          <w:lang w:val="pt-BR"/>
+        </w:rPr>
         <w:lastRenderedPageBreak/>
+        <w:t xml:space="preserve">para </w:t>
+      </w:r>
+      <w:r>
+        <w:rPr>
+          <w:color w:val="auto"/>
+          <w:lang w:val="pt-BR"/>
+        </w:rPr>
         <w:t>decidirem melhores opções.</w:t>
       </w:r>
       <w:r>
@@ -1669,7 +1730,21 @@
           <w:color w:val="auto"/>
           <w:lang w:val="pt-BR"/>
         </w:rPr>
-        <w:t xml:space="preserve"> Outro problema é que com a metodologia utilizada para o ensino atualmente há uma aversão ao aprendizado de matérias relacionadas a lógica e matemática.</w:t>
+        <w:t xml:space="preserve"> Outro problema é que com a metodologia utilizada para o ensino atualmente há uma aversão ao aprendizado de matérias relacionadas </w:t>
+      </w:r>
+      <w:r>
+        <w:rPr>
+          <w:color w:val="auto"/>
+          <w:lang w:val="pt-BR"/>
+        </w:rPr>
+        <w:t>à</w:t>
+      </w:r>
+      <w:r>
+        <w:rPr>
+          <w:color w:val="auto"/>
+          <w:lang w:val="pt-BR"/>
+        </w:rPr>
+        <w:t xml:space="preserve"> lógica e matemática.</w:t>
       </w:r>
       <w:r>
         <w:rPr>
@@ -1743,13 +1818,19 @@
         <w:rPr>
           <w:lang w:val="pt-BR"/>
         </w:rPr>
-        <w:t xml:space="preserve">Pais: </w:t>
-      </w:r>
-      <w:r>
-        <w:rPr>
-          <w:lang w:val="pt-BR"/>
-        </w:rPr>
-        <w:t xml:space="preserve"> Incentivar seus filhos no aprendizado e no seu crescimento intelectual</w:t>
+        <w:t>Pais:</w:t>
+      </w:r>
+      <w:r>
+        <w:rPr>
+          <w:lang w:val="pt-BR"/>
+        </w:rPr>
+        <w:t xml:space="preserve"> </w:t>
+      </w:r>
+      <w:r>
+        <w:rPr>
+          <w:lang w:val="pt-BR"/>
+        </w:rPr>
+        <w:t>Incentivar seus filhos no aprendizado e no seu crescimento intelectual</w:t>
       </w:r>
       <w:r>
         <w:rPr>
@@ -1770,7 +1851,19 @@
         <w:rPr>
           <w:lang w:val="pt-BR"/>
         </w:rPr>
-        <w:t xml:space="preserve"> Precisam de metodologias maispara o ensino de matérias relacionadas a raciocínio lógico e matemática. Tendo</w:t>
+        <w:t xml:space="preserve"> Precisam de metodologias mais</w:t>
+      </w:r>
+      <w:r>
+        <w:rPr>
+          <w:lang w:val="pt-BR"/>
+        </w:rPr>
+        <w:t xml:space="preserve"> </w:t>
+      </w:r>
+      <w:r>
+        <w:rPr>
+          <w:lang w:val="pt-BR"/>
+        </w:rPr>
+        <w:t>para o ensino de matérias relacionadas a raciocínio lógico e matemática. Tendo</w:t>
       </w:r>
       <w:r>
         <w:rPr>
@@ -1865,8 +1958,6 @@
         </w:rPr>
         <w:t>Precisam de novas metodologias para auxiliar e indicar para os alunos de cursos relacionados ao público infantil.</w:t>
       </w:r>
-      <w:bookmarkStart w:id="25" w:name="_GoBack"/>
-      <w:bookmarkEnd w:id="25"/>
     </w:p>
     <w:p>
       <w:pPr>
@@ -1896,6 +1987,40 @@
     <w:p>
       <w:pPr>
         <w:rPr>
+          <w:b/>
+          <w:lang w:val="pt-BR"/>
+        </w:rPr>
+      </w:pPr>
+      <w:r>
+        <w:rPr>
+          <w:b/>
+          <w:lang w:val="pt-BR"/>
+        </w:rPr>
+        <w:t>Descrição</w:t>
+      </w:r>
+      <w:r>
+        <w:rPr>
+          <w:b/>
+          <w:lang w:val="pt-BR"/>
+        </w:rPr>
+        <w:t>:</w:t>
+      </w:r>
+      <w:r>
+        <w:rPr>
+          <w:b/>
+          <w:lang w:val="pt-BR"/>
+        </w:rPr>
+        <w:t xml:space="preserve"> </w:t>
+      </w:r>
+    </w:p>
+    <w:p>
+      <w:pPr>
+        <w:pStyle w:val="ListParagraph"/>
+        <w:numPr>
+          <w:ilvl w:val="0"/>
+          <w:numId w:val="7"/>
+        </w:numPr>
+        <w:rPr>
           <w:color w:val="0000FF"/>
           <w:lang w:val="pt-BR"/>
         </w:rPr>
@@ -1905,28 +2030,219 @@
           <w:b/>
           <w:lang w:val="pt-BR"/>
         </w:rPr>
-        <w:t>Descrição</w:t>
-      </w:r>
-      <w:r>
+        <w:t xml:space="preserve"> </w:t>
+      </w:r>
+      <w:r>
+        <w:rPr>
+          <w:lang w:val="pt-BR"/>
+        </w:rPr>
+        <w:t>O sistema ser</w:t>
+      </w:r>
+      <w:r>
+        <w:rPr>
+          <w:lang w:val="pt-BR"/>
+        </w:rPr>
+        <w:t>á</w:t>
+      </w:r>
+      <w:r>
+        <w:rPr>
+          <w:lang w:val="pt-BR"/>
+        </w:rPr>
+        <w:t xml:space="preserve"> desenvolvido na linguagem Java e deverá rodar em dispositivos android versão 4.4 (Kit-kat) ou superior.</w:t>
+      </w:r>
+    </w:p>
+    <w:p>
+      <w:pPr>
+        <w:pStyle w:val="ListParagraph"/>
+        <w:numPr>
+          <w:ilvl w:val="0"/>
+          <w:numId w:val="7"/>
+        </w:numPr>
         <w:rPr>
           <w:color w:val="0000FF"/>
           <w:lang w:val="pt-BR"/>
         </w:rPr>
-        <w:t xml:space="preserve"> Esta seção oferece subsídios para composição dos itens de arquitetura de sistemas que serão implementados quando da solução final. De acordo com as afirmações aqui descritas, itens de segurança, funcionalidade, continuidade e acessibilidade poderão ser dimensionadas antecipadamente evitando os efeitos prejudiciais do sub-dimensionamento da plataforma. Poderão ser </w:t>
-      </w:r>
-      <w:r>
+      </w:pPr>
+      <w:r>
+        <w:rPr>
+          <w:lang w:val="pt-BR"/>
+        </w:rPr>
+        <w:t>Todas as imagens serão no formato JPEG</w:t>
+      </w:r>
+      <w:r>
+        <w:rPr>
+          <w:lang w:val="pt-BR"/>
+        </w:rPr>
+        <w:t>.</w:t>
+      </w:r>
+    </w:p>
+    <w:p>
+      <w:pPr>
+        <w:pStyle w:val="ListParagraph"/>
+        <w:numPr>
+          <w:ilvl w:val="0"/>
+          <w:numId w:val="7"/>
+        </w:numPr>
         <w:rPr>
           <w:color w:val="0000FF"/>
           <w:lang w:val="pt-BR"/>
         </w:rPr>
-        <w:t>assinaladas</w:t>
-      </w:r>
-      <w:r>
+      </w:pPr>
+      <w:r>
+        <w:rPr>
+          <w:lang w:val="pt-BR"/>
+        </w:rPr>
+        <w:t>As opções e funcionalidades serão no idioma Português (Brasil).</w:t>
+      </w:r>
+    </w:p>
+    <w:p>
+      <w:pPr>
+        <w:pStyle w:val="ListParagraph"/>
+        <w:numPr>
+          <w:ilvl w:val="0"/>
+          <w:numId w:val="7"/>
+        </w:numPr>
         <w:rPr>
           <w:color w:val="0000FF"/>
           <w:lang w:val="pt-BR"/>
         </w:rPr>
-        <w:t xml:space="preserve"> mais de uma resposta para a mesma questão.</w:t>
+      </w:pPr>
+      <w:r>
+        <w:rPr>
+          <w:lang w:val="pt-BR"/>
+        </w:rPr>
+        <w:t>O Jogador terá a opção de escolha do nível de dificuldade entre “Fácil”, “Intermediário” e</w:t>
+      </w:r>
+      <w:r>
+        <w:rPr>
+          <w:lang w:val="pt-BR"/>
+        </w:rPr>
+        <w:t xml:space="preserve"> </w:t>
+      </w:r>
+      <w:r>
+        <w:rPr>
+          <w:lang w:val="pt-BR"/>
+        </w:rPr>
+        <w:t>“Avançado”.</w:t>
+      </w:r>
+    </w:p>
+    <w:p>
+      <w:pPr>
+        <w:pStyle w:val="ListParagraph"/>
+        <w:numPr>
+          <w:ilvl w:val="0"/>
+          <w:numId w:val="7"/>
+        </w:numPr>
+        <w:rPr>
+          <w:color w:val="0000FF"/>
+          <w:lang w:val="pt-BR"/>
+        </w:rPr>
+      </w:pPr>
+      <w:r>
+        <w:rPr>
+          <w:lang w:val="pt-BR"/>
+        </w:rPr>
+        <w:t>Durante a partida o usuário terá a opção de entrar nas configurações de som.</w:t>
+      </w:r>
+    </w:p>
+    <w:p>
+      <w:pPr>
+        <w:pStyle w:val="ListParagraph"/>
+        <w:numPr>
+          <w:ilvl w:val="0"/>
+          <w:numId w:val="7"/>
+        </w:numPr>
+        <w:rPr>
+          <w:color w:val="0000FF"/>
+          <w:lang w:val="pt-BR"/>
+        </w:rPr>
+      </w:pPr>
+      <w:r>
+        <w:rPr>
+          <w:lang w:val="pt-BR"/>
+        </w:rPr>
+        <w:t>Todas as musicas serão no formato MIDI.</w:t>
+      </w:r>
+    </w:p>
+    <w:p>
+      <w:pPr>
+        <w:pStyle w:val="ListParagraph"/>
+        <w:numPr>
+          <w:ilvl w:val="0"/>
+          <w:numId w:val="7"/>
+        </w:numPr>
+        <w:rPr>
+          <w:color w:val="0000FF"/>
+          <w:lang w:val="pt-BR"/>
+        </w:rPr>
+      </w:pPr>
+      <w:r>
+        <w:rPr>
+          <w:lang w:val="pt-BR"/>
+        </w:rPr>
+        <w:t>Todos os efeitos sonoros serão no formato WAV.</w:t>
+      </w:r>
+    </w:p>
+    <w:p>
+      <w:pPr>
+        <w:pStyle w:val="ListParagraph"/>
+        <w:numPr>
+          <w:ilvl w:val="0"/>
+          <w:numId w:val="7"/>
+        </w:numPr>
+        <w:rPr>
+          <w:color w:val="0000FF"/>
+          <w:lang w:val="pt-BR"/>
+        </w:rPr>
+      </w:pPr>
+      <w:r>
+        <w:rPr>
+          <w:lang w:val="pt-BR"/>
+        </w:rPr>
+        <w:t>O jogo possui uma musica para cada  cenários.</w:t>
+      </w:r>
+    </w:p>
+    <w:p>
+      <w:pPr>
+        <w:pStyle w:val="ListParagraph"/>
+        <w:numPr>
+          <w:ilvl w:val="0"/>
+          <w:numId w:val="7"/>
+        </w:numPr>
+        <w:rPr>
+          <w:color w:val="0000FF"/>
+          <w:lang w:val="pt-BR"/>
+        </w:rPr>
+      </w:pPr>
+      <w:r>
+        <w:rPr>
+          <w:lang w:val="pt-BR"/>
+        </w:rPr>
+        <w:t>O jogo salva o progresso do jogador a cada 20 segundos.</w:t>
+      </w:r>
+    </w:p>
+    <w:p>
+      <w:pPr>
+        <w:pStyle w:val="ListParagraph"/>
+        <w:numPr>
+          <w:ilvl w:val="0"/>
+          <w:numId w:val="7"/>
+        </w:numPr>
+        <w:rPr>
+          <w:lang w:val="pt-BR"/>
+        </w:rPr>
+      </w:pPr>
+      <w:r>
+        <w:rPr>
+          <w:lang w:val="pt-BR"/>
+        </w:rPr>
+        <w:t>A</w:t>
+      </w:r>
+      <w:r>
+        <w:rPr>
+          <w:lang w:val="pt-BR"/>
+        </w:rPr>
+        <w:t>o abrir o jogo a partir da segunda vez o jogador terá a opção de continuar de onde parou ou escolher outra fase.</w:t>
       </w:r>
     </w:p>
     <w:p>
@@ -1995,6 +2311,7 @@
                 <w:color w:val="auto"/>
                 <w:lang w:val="pt-BR"/>
               </w:rPr>
+              <w:lastRenderedPageBreak/>
               <w:t>Público infantil com idade entre 10 e 15 anos</w:t>
             </w:r>
           </w:p>
@@ -2176,7 +2493,6 @@
         <w:rPr>
           <w:lang w:val="pt-BR"/>
         </w:rPr>
-        <w:lastRenderedPageBreak/>
         <w:tab/>
       </w:r>
       <w:r>
@@ -2223,7 +2539,7 @@
           <w:sz w:val="28"/>
           <w:lang w:val="pt-BR"/>
         </w:rPr>
-        <w:t xml:space="preserve">( </w:t>
+        <w:t>(</w:t>
       </w:r>
       <w:r>
         <w:rPr>
@@ -2239,7 +2555,7 @@
           <w:sz w:val="28"/>
           <w:lang w:val="pt-BR"/>
         </w:rPr>
-        <w:t xml:space="preserve"> )</w:t>
+        <w:t>)</w:t>
       </w:r>
       <w:r>
         <w:rPr>
@@ -2387,7 +2703,7 @@
           <w:sz w:val="28"/>
           <w:lang w:val="pt-BR"/>
         </w:rPr>
-        <w:t>(  )</w:t>
+        <w:t>(</w:t>
       </w:r>
       <w:r>
         <w:rPr>
@@ -2395,30 +2711,7 @@
           <w:sz w:val="28"/>
           <w:lang w:val="pt-BR"/>
         </w:rPr>
-        <w:tab/>
-      </w:r>
-      <w:r>
-        <w:rPr>
-          <w:sz w:val="20"/>
-          <w:lang w:val="pt-BR"/>
-        </w:rPr>
-        <w:t>zero - 50.</w:t>
-      </w:r>
-    </w:p>
-    <w:p>
-      <w:pPr>
-        <w:spacing w:line="120" w:lineRule="auto"/>
-        <w:rPr>
-          <w:sz w:val="20"/>
-          <w:lang w:val="pt-BR"/>
-        </w:rPr>
-      </w:pPr>
-      <w:r>
-        <w:rPr>
-          <w:sz w:val="20"/>
-          <w:lang w:val="pt-BR"/>
-        </w:rPr>
-        <w:tab/>
+        <w:t>x</w:t>
       </w:r>
       <w:r>
         <w:rPr>
@@ -2426,7 +2719,7 @@
           <w:sz w:val="28"/>
           <w:lang w:val="pt-BR"/>
         </w:rPr>
-        <w:t>(  )</w:t>
+        <w:t>)</w:t>
       </w:r>
       <w:r>
         <w:rPr>
@@ -2441,7 +2734,7 @@
           <w:sz w:val="20"/>
           <w:lang w:val="pt-BR"/>
         </w:rPr>
-        <w:t>51 a 100.</w:t>
+        <w:t>zero - 50.</w:t>
       </w:r>
     </w:p>
     <w:p>
@@ -2480,7 +2773,7 @@
           <w:sz w:val="20"/>
           <w:lang w:val="pt-BR"/>
         </w:rPr>
-        <w:t>101 a 500.</w:t>
+        <w:t>51 a 100.</w:t>
       </w:r>
     </w:p>
     <w:p>
@@ -2519,7 +2812,7 @@
           <w:sz w:val="20"/>
           <w:lang w:val="pt-BR"/>
         </w:rPr>
-        <w:t>501 a 1000.</w:t>
+        <w:t>101 a 500.</w:t>
       </w:r>
     </w:p>
     <w:p>
@@ -2558,7 +2851,7 @@
           <w:sz w:val="20"/>
           <w:lang w:val="pt-BR"/>
         </w:rPr>
-        <w:t>1001 a 5000.</w:t>
+        <w:t>501 a 1000.</w:t>
       </w:r>
     </w:p>
     <w:p>
@@ -2582,7 +2875,7 @@
           <w:sz w:val="28"/>
           <w:lang w:val="pt-BR"/>
         </w:rPr>
-        <w:t xml:space="preserve">( </w:t>
+        <w:t>(  )</w:t>
       </w:r>
       <w:r>
         <w:rPr>
@@ -2590,7 +2883,30 @@
           <w:sz w:val="28"/>
           <w:lang w:val="pt-BR"/>
         </w:rPr>
-        <w:t>x</w:t>
+        <w:tab/>
+      </w:r>
+      <w:r>
+        <w:rPr>
+          <w:sz w:val="20"/>
+          <w:lang w:val="pt-BR"/>
+        </w:rPr>
+        <w:t>1001 a 5000.</w:t>
+      </w:r>
+    </w:p>
+    <w:p>
+      <w:pPr>
+        <w:spacing w:line="120" w:lineRule="auto"/>
+        <w:rPr>
+          <w:sz w:val="20"/>
+          <w:lang w:val="pt-BR"/>
+        </w:rPr>
+      </w:pPr>
+      <w:r>
+        <w:rPr>
+          <w:sz w:val="20"/>
+          <w:lang w:val="pt-BR"/>
+        </w:rPr>
+        <w:tab/>
       </w:r>
       <w:r>
         <w:rPr>
@@ -2598,7 +2914,7 @@
           <w:sz w:val="28"/>
           <w:lang w:val="pt-BR"/>
         </w:rPr>
-        <w:t xml:space="preserve"> )</w:t>
+        <w:t>(  )</w:t>
       </w:r>
       <w:r>
         <w:rPr>
@@ -2756,7 +3072,7 @@
           <w:sz w:val="28"/>
           <w:lang w:val="pt-BR"/>
         </w:rPr>
-        <w:t xml:space="preserve">( </w:t>
+        <w:t>(</w:t>
       </w:r>
       <w:r>
         <w:rPr>
@@ -2772,7 +3088,7 @@
           <w:sz w:val="28"/>
           <w:lang w:val="pt-BR"/>
         </w:rPr>
-        <w:t xml:space="preserve"> )</w:t>
+        <w:t>)</w:t>
       </w:r>
       <w:r>
         <w:rPr>
@@ -3086,7 +3402,7 @@
           <w:sz w:val="28"/>
           <w:lang w:val="pt-BR"/>
         </w:rPr>
-        <w:t xml:space="preserve">( </w:t>
+        <w:t>(</w:t>
       </w:r>
       <w:r>
         <w:rPr>
@@ -3102,7 +3418,7 @@
           <w:sz w:val="28"/>
           <w:lang w:val="pt-BR"/>
         </w:rPr>
-        <w:t xml:space="preserve"> )</w:t>
+        <w:t>)</w:t>
       </w:r>
       <w:r>
         <w:rPr>
@@ -3181,7 +3497,14 @@
         <w:rPr>
           <w:lang w:val="pt-BR"/>
         </w:rPr>
-        <w:t xml:space="preserve">4.11 – Qual o sistema operacional o usuário deverá ter </w:t>
+        <w:lastRenderedPageBreak/>
+        <w:t>4.06</w:t>
+      </w:r>
+      <w:r>
+        <w:rPr>
+          <w:lang w:val="pt-BR"/>
+        </w:rPr>
+        <w:t xml:space="preserve"> – Qual o sistema operacional o usuário deverá ter </w:t>
       </w:r>
       <w:r>
         <w:rPr>
@@ -3228,7 +3551,7 @@
           <w:sz w:val="28"/>
           <w:lang w:val="pt-BR"/>
         </w:rPr>
-        <w:t>(  )</w:t>
+        <w:t>(</w:t>
       </w:r>
       <w:r>
         <w:rPr>
@@ -3236,30 +3559,7 @@
           <w:sz w:val="28"/>
           <w:lang w:val="pt-BR"/>
         </w:rPr>
-        <w:tab/>
-      </w:r>
-      <w:r>
-        <w:rPr>
-          <w:sz w:val="20"/>
-          <w:lang w:val="pt-BR"/>
-        </w:rPr>
-        <w:t>Suporte padrão. (Help Desk)</w:t>
-      </w:r>
-    </w:p>
-    <w:p>
-      <w:pPr>
-        <w:spacing w:line="120" w:lineRule="auto"/>
-        <w:rPr>
-          <w:sz w:val="20"/>
-          <w:lang w:val="pt-BR"/>
-        </w:rPr>
-      </w:pPr>
-      <w:r>
-        <w:rPr>
-          <w:sz w:val="20"/>
-          <w:lang w:val="pt-BR"/>
-        </w:rPr>
-        <w:tab/>
+        <w:t>x</w:t>
       </w:r>
       <w:r>
         <w:rPr>
@@ -3267,7 +3567,7 @@
           <w:sz w:val="28"/>
           <w:lang w:val="pt-BR"/>
         </w:rPr>
-        <w:t>(  )</w:t>
+        <w:t>)</w:t>
       </w:r>
       <w:r>
         <w:rPr>
@@ -3282,7 +3582,7 @@
           <w:sz w:val="20"/>
           <w:lang w:val="pt-BR"/>
         </w:rPr>
-        <w:t>Atendimento e suporte por empresa terceira</w:t>
+        <w:t>Android</w:t>
       </w:r>
     </w:p>
     <w:p>
@@ -3321,7 +3621,7 @@
           <w:sz w:val="20"/>
           <w:lang w:val="pt-BR"/>
         </w:rPr>
-        <w:t>Aplicação de responsabilidade dos usuários.</w:t>
+        <w:t>IOS</w:t>
       </w:r>
     </w:p>
     <w:p>
@@ -3360,7 +3660,7 @@
           <w:sz w:val="20"/>
           <w:lang w:val="pt-BR"/>
         </w:rPr>
-        <w:t>Não haverá necessidade de suporte.</w:t>
+        <w:t>Windows</w:t>
       </w:r>
     </w:p>
     <w:p>
@@ -3371,68 +3671,9 @@
           <w:lang w:val="pt-BR"/>
         </w:rPr>
       </w:pPr>
-    </w:p>
-    <w:p>
-      <w:pPr>
-        <w:spacing w:line="120" w:lineRule="auto"/>
-        <w:rPr>
-          <w:lang w:val="pt-BR"/>
-        </w:rPr>
-      </w:pPr>
-    </w:p>
-    <w:p>
-      <w:pPr>
-        <w:spacing w:line="120" w:lineRule="auto"/>
-        <w:rPr>
-          <w:lang w:val="pt-BR"/>
-        </w:rPr>
-      </w:pPr>
-    </w:p>
-    <w:p>
-      <w:pPr>
-        <w:spacing w:line="192" w:lineRule="auto"/>
-        <w:rPr>
-          <w:i/>
-          <w:color w:val="008000"/>
-          <w:lang w:val="pt-BR"/>
-        </w:rPr>
-      </w:pPr>
-      <w:r>
-        <w:rPr>
-          <w:lang w:val="pt-BR"/>
-        </w:rPr>
-        <w:t>4.11 - Que tratamento é esperado após a implementação?</w:t>
-      </w:r>
-    </w:p>
-    <w:p>
-      <w:pPr>
-        <w:spacing w:line="192" w:lineRule="auto"/>
-        <w:rPr>
-          <w:i/>
-          <w:color w:val="FF0000"/>
-          <w:lang w:val="pt-BR"/>
-        </w:rPr>
-      </w:pPr>
-    </w:p>
-    <w:p>
-      <w:pPr>
-        <w:spacing w:line="192" w:lineRule="auto"/>
+      <w:r>
         <w:rPr>
           <w:sz w:val="20"/>
-          <w:lang w:val="pt-BR"/>
-        </w:rPr>
-      </w:pPr>
-      <w:r>
-        <w:rPr>
-          <w:i/>
-          <w:color w:val="FF0000"/>
-          <w:lang w:val="pt-BR"/>
-        </w:rPr>
-        <w:lastRenderedPageBreak/>
-        <w:t>.</w:t>
-      </w:r>
-      <w:r>
-        <w:rPr>
           <w:lang w:val="pt-BR"/>
         </w:rPr>
         <w:tab/>
@@ -3458,455 +3699,25 @@
           <w:sz w:val="20"/>
           <w:lang w:val="pt-BR"/>
         </w:rPr>
-        <w:t>Suporte padrão. (Help Desk)</w:t>
+        <w:t>Todas anteriores</w:t>
+      </w:r>
+      <w:r>
+        <w:rPr>
+          <w:sz w:val="20"/>
+          <w:lang w:val="pt-BR"/>
+        </w:rPr>
+        <w:t>.</w:t>
       </w:r>
     </w:p>
     <w:p>
       <w:pPr>
         <w:spacing w:line="120" w:lineRule="auto"/>
         <w:rPr>
-          <w:sz w:val="20"/>
-          <w:lang w:val="pt-BR"/>
-        </w:rPr>
-      </w:pPr>
-      <w:r>
-        <w:rPr>
-          <w:sz w:val="20"/>
-          <w:lang w:val="pt-BR"/>
-        </w:rPr>
-        <w:tab/>
-      </w:r>
-      <w:r>
-        <w:rPr>
-          <w:b/>
-          <w:sz w:val="28"/>
-          <w:lang w:val="pt-BR"/>
-        </w:rPr>
-        <w:t>(  )</w:t>
-      </w:r>
-      <w:r>
-        <w:rPr>
-          <w:b/>
-          <w:sz w:val="28"/>
-          <w:lang w:val="pt-BR"/>
-        </w:rPr>
-        <w:tab/>
-      </w:r>
-      <w:r>
-        <w:rPr>
-          <w:sz w:val="20"/>
-          <w:lang w:val="pt-BR"/>
-        </w:rPr>
-        <w:t>Atendimento e suporte por empresa terceira</w:t>
-      </w:r>
-    </w:p>
-    <w:p>
-      <w:pPr>
-        <w:spacing w:line="120" w:lineRule="auto"/>
-        <w:rPr>
-          <w:sz w:val="20"/>
-          <w:lang w:val="pt-BR"/>
-        </w:rPr>
-      </w:pPr>
-      <w:r>
-        <w:rPr>
-          <w:sz w:val="20"/>
-          <w:lang w:val="pt-BR"/>
-        </w:rPr>
-        <w:tab/>
-      </w:r>
-      <w:r>
-        <w:rPr>
-          <w:b/>
-          <w:sz w:val="28"/>
-          <w:lang w:val="pt-BR"/>
-        </w:rPr>
-        <w:t>(  )</w:t>
-      </w:r>
-      <w:r>
-        <w:rPr>
-          <w:b/>
-          <w:sz w:val="28"/>
-          <w:lang w:val="pt-BR"/>
-        </w:rPr>
-        <w:tab/>
-      </w:r>
-      <w:r>
-        <w:rPr>
-          <w:sz w:val="20"/>
-          <w:lang w:val="pt-BR"/>
-        </w:rPr>
-        <w:t>Aplicação de responsabilidade dos usuários.</w:t>
-      </w:r>
-    </w:p>
-    <w:p>
-      <w:pPr>
-        <w:spacing w:line="120" w:lineRule="auto"/>
-        <w:rPr>
-          <w:sz w:val="20"/>
-          <w:lang w:val="pt-BR"/>
-        </w:rPr>
-      </w:pPr>
-      <w:r>
-        <w:rPr>
-          <w:sz w:val="20"/>
-          <w:lang w:val="pt-BR"/>
-        </w:rPr>
-        <w:tab/>
-      </w:r>
-      <w:r>
-        <w:rPr>
-          <w:b/>
-          <w:sz w:val="28"/>
-          <w:lang w:val="pt-BR"/>
-        </w:rPr>
-        <w:t>(  )</w:t>
-      </w:r>
-      <w:r>
-        <w:rPr>
-          <w:b/>
-          <w:sz w:val="28"/>
-          <w:lang w:val="pt-BR"/>
-        </w:rPr>
-        <w:tab/>
-      </w:r>
-      <w:r>
-        <w:rPr>
-          <w:sz w:val="20"/>
-          <w:lang w:val="pt-BR"/>
-        </w:rPr>
-        <w:t>Não haverá necessidade de suporte.</w:t>
-      </w:r>
-    </w:p>
-    <w:p>
-      <w:pPr>
-        <w:ind w:left="57"/>
-        <w:rPr>
-          <w:color w:val="0000FF"/>
-          <w:lang w:val="pt-BR"/>
-        </w:rPr>
-      </w:pPr>
-    </w:p>
-    <w:p>
-      <w:pPr>
-        <w:pStyle w:val="Heading1"/>
-        <w:pBdr>
-          <w:top w:val="none" w:sz="0" w:space="0" w:color="auto"/>
-          <w:bottom w:val="none" w:sz="0" w:space="0" w:color="auto"/>
-        </w:pBdr>
-        <w:rPr>
-          <w:lang w:val="pt-BR"/>
-        </w:rPr>
-      </w:pPr>
-      <w:bookmarkStart w:id="26" w:name="_Toc49737858"/>
-      <w:r>
-        <w:rPr>
-          <w:lang w:val="pt-BR"/>
-        </w:rPr>
-        <w:t>Premissas e Restrições</w:t>
-      </w:r>
-      <w:bookmarkEnd w:id="26"/>
-    </w:p>
-    <w:p>
-      <w:pPr>
-        <w:pStyle w:val="BodyText"/>
-        <w:rPr>
-          <w:lang w:val="pt-BR"/>
-        </w:rPr>
-      </w:pPr>
-      <w:r>
-        <w:rPr>
-          <w:lang w:val="pt-BR"/>
-        </w:rPr>
-        <w:t>Esta seção descreve, na forma de tópicos, as restrições e premissas do projeto, envolvendo orçamento, prazo, hardware etc. Exemplos:</w:t>
-      </w:r>
-    </w:p>
-    <w:p>
-      <w:pPr>
-        <w:numPr>
-          <w:ilvl w:val="0"/>
-          <w:numId w:val="5"/>
-        </w:numPr>
-        <w:rPr>
-          <w:b/>
-          <w:color w:val="0000FF"/>
-          <w:lang w:val="pt-BR"/>
-        </w:rPr>
-      </w:pPr>
-      <w:r>
-        <w:rPr>
-          <w:b/>
-          <w:color w:val="0000FF"/>
-          <w:lang w:val="pt-BR"/>
-        </w:rPr>
-        <w:t>Recursos e Prazos</w:t>
-      </w:r>
-    </w:p>
-    <w:p>
-      <w:pPr>
-        <w:ind w:left="283"/>
-        <w:rPr>
-          <w:color w:val="0000FF"/>
-          <w:lang w:val="pt-BR"/>
-        </w:rPr>
-      </w:pPr>
-      <w:r>
-        <w:rPr>
-          <w:color w:val="0000FF"/>
-          <w:lang w:val="pt-BR"/>
-        </w:rPr>
-        <w:t>Identifique se existem limitações rígidas de recursos financeiros, orçamentários e/ou datas críticas que podem afetar os requisitos do software.</w:t>
-      </w:r>
-    </w:p>
-    <w:p>
-      <w:pPr>
-        <w:ind w:left="283"/>
-        <w:rPr>
-          <w:color w:val="0000FF"/>
-          <w:lang w:val="pt-BR"/>
-        </w:rPr>
-      </w:pPr>
-    </w:p>
-    <w:p>
-      <w:pPr>
-        <w:ind w:left="283"/>
-        <w:rPr>
-          <w:color w:val="0000FF"/>
-          <w:lang w:val="pt-BR"/>
-        </w:rPr>
-      </w:pPr>
-    </w:p>
-    <w:p>
-      <w:pPr>
-        <w:ind w:left="283"/>
-        <w:rPr>
-          <w:color w:val="0000FF"/>
-          <w:lang w:val="pt-BR"/>
-        </w:rPr>
-      </w:pPr>
-      <w:r>
-        <w:rPr>
-          <w:color w:val="0000FF"/>
-          <w:lang w:val="pt-BR"/>
-        </w:rPr>
-        <w:t>Exemplo:</w:t>
-      </w:r>
-    </w:p>
-    <w:p>
-      <w:pPr>
-        <w:pStyle w:val="BodyTextIndent2"/>
-        <w:rPr>
-          <w:lang w:val="pt-BR"/>
-        </w:rPr>
-      </w:pPr>
-      <w:r>
-        <w:rPr>
-          <w:lang w:val="pt-BR"/>
-        </w:rPr>
-        <w:t>O sistema</w:t>
-      </w:r>
-      <w:r>
-        <w:rPr>
-          <w:lang w:val="pt-BR"/>
-        </w:rPr>
-        <w:t xml:space="preserve"> deve ser liberado até 01/04/201</w:t>
-      </w:r>
-      <w:r>
-        <w:rPr>
-          <w:lang w:val="pt-BR"/>
-        </w:rPr>
-        <w:t>4, para que a empresa inicie a comercialização do novo seguro de seqüestro de pessoas.</w:t>
-      </w:r>
-    </w:p>
-    <w:p>
-      <w:pPr>
-        <w:numPr>
-          <w:ilvl w:val="0"/>
-          <w:numId w:val="5"/>
-        </w:numPr>
-        <w:rPr>
-          <w:b/>
-          <w:color w:val="0000FF"/>
-          <w:lang w:val="pt-BR"/>
-        </w:rPr>
-      </w:pPr>
-      <w:r>
-        <w:rPr>
-          <w:b/>
-          <w:color w:val="0000FF"/>
-          <w:lang w:val="pt-BR"/>
-        </w:rPr>
-        <w:t>Legal</w:t>
-      </w:r>
-    </w:p>
-    <w:p>
-      <w:pPr>
-        <w:ind w:left="283"/>
-        <w:rPr>
-          <w:color w:val="0000FF"/>
-          <w:lang w:val="pt-BR"/>
-        </w:rPr>
-      </w:pPr>
-      <w:r>
-        <w:rPr>
-          <w:color w:val="0000FF"/>
-          <w:lang w:val="pt-BR"/>
-        </w:rPr>
-        <w:t>Identifique se existem padrões, normas, legislação que devem ser respeitadas e que podem afetar os requisitos do software.</w:t>
-      </w:r>
-    </w:p>
-    <w:p>
-      <w:pPr>
-        <w:ind w:left="283"/>
-        <w:rPr>
-          <w:color w:val="0000FF"/>
-          <w:lang w:val="pt-BR"/>
-        </w:rPr>
-      </w:pPr>
-      <w:r>
-        <w:rPr>
-          <w:color w:val="0000FF"/>
-          <w:lang w:val="pt-BR"/>
-        </w:rPr>
-        <w:t>Exemplo:</w:t>
-      </w:r>
-    </w:p>
-    <w:p>
-      <w:pPr>
-        <w:pStyle w:val="BodyTextIndent2"/>
-        <w:rPr>
-          <w:lang w:val="pt-BR"/>
-        </w:rPr>
-      </w:pPr>
-      <w:r>
-        <w:rPr>
-          <w:lang w:val="pt-BR"/>
-        </w:rPr>
-        <w:t>O produto deve respeitar a norma da Susep que dispõe sobre a Resolução 86.</w:t>
-      </w:r>
-    </w:p>
-    <w:p>
-      <w:pPr>
-        <w:numPr>
-          <w:ilvl w:val="0"/>
-          <w:numId w:val="5"/>
-        </w:numPr>
-        <w:rPr>
-          <w:b/>
-          <w:color w:val="0000FF"/>
-          <w:lang w:val="pt-BR"/>
-        </w:rPr>
-      </w:pPr>
-      <w:r>
-        <w:rPr>
-          <w:b/>
-          <w:color w:val="0000FF"/>
-          <w:lang w:val="pt-BR"/>
-        </w:rPr>
-        <w:t>Requisitos de projeto (segurança, performance, confiabilidade, usabilidade ou contingência, etc).</w:t>
-      </w:r>
-    </w:p>
-    <w:p>
-      <w:pPr>
-        <w:pStyle w:val="BodyText"/>
-        <w:ind w:left="283"/>
-        <w:rPr>
-          <w:lang w:val="pt-BR"/>
-        </w:rPr>
-      </w:pPr>
-      <w:r>
-        <w:rPr>
-          <w:lang w:val="pt-BR"/>
-        </w:rPr>
-        <w:t xml:space="preserve">Especifique o nível </w:t>
-      </w:r>
-      <w:r>
-        <w:rPr>
-          <w:b/>
-          <w:lang w:val="pt-BR"/>
-        </w:rPr>
-        <w:t>desejado</w:t>
-      </w:r>
-      <w:r>
-        <w:rPr>
-          <w:lang w:val="pt-BR"/>
-        </w:rPr>
-        <w:t xml:space="preserve"> para itens como, por exemplo, precisão dos cálculos e saídas do sistema, os volumes que o produto deve ser capaz de trabalhar, o quão fácil de utilizar o sistema deve ser para determinados usuários etc.</w:t>
-      </w:r>
-    </w:p>
-    <w:p>
-      <w:pPr>
-        <w:pStyle w:val="BodyText"/>
-        <w:ind w:left="283"/>
-        <w:rPr>
-          <w:lang w:val="pt-BR"/>
-        </w:rPr>
-      </w:pPr>
-      <w:r>
-        <w:rPr>
-          <w:lang w:val="pt-BR"/>
-        </w:rPr>
-        <w:t>Exemplos:</w:t>
-      </w:r>
-    </w:p>
-    <w:p>
-      <w:pPr>
-        <w:numPr>
-          <w:ilvl w:val="0"/>
-          <w:numId w:val="6"/>
-        </w:numPr>
-        <w:rPr>
-          <w:color w:val="0000FF"/>
-          <w:lang w:val="pt-BR"/>
-        </w:rPr>
-      </w:pPr>
-      <w:r>
-        <w:rPr>
-          <w:color w:val="0000FF"/>
-          <w:lang w:val="pt-BR"/>
-        </w:rPr>
-        <w:t>O sistema deve ser instalado em um dispositivo móvel para uso dos inspetores em suas visitas aos clientes.</w:t>
-      </w:r>
-    </w:p>
-    <w:p>
-      <w:pPr>
-        <w:pStyle w:val="infoblue"/>
-        <w:numPr>
-          <w:ilvl w:val="0"/>
-          <w:numId w:val="6"/>
-        </w:numPr>
-        <w:rPr>
-          <w:rFonts w:ascii="Arial" w:hAnsi="Arial"/>
-          <w:i w:val="0"/>
-        </w:rPr>
-      </w:pPr>
-      <w:r>
-        <w:rPr>
-          <w:rFonts w:ascii="Arial" w:hAnsi="Arial"/>
-          <w:i w:val="0"/>
-        </w:rPr>
-        <w:t>O sistema deve suportar 300 usuários simultâneos entre o período de 9:00 às 11:00. O número máximo nos outros períodos será de aproximadamente 150 usuários.</w:t>
-      </w:r>
-    </w:p>
-    <w:p>
-      <w:pPr>
-        <w:pStyle w:val="infoblue"/>
-        <w:numPr>
-          <w:ilvl w:val="0"/>
-          <w:numId w:val="6"/>
-        </w:numPr>
-        <w:rPr>
-          <w:rFonts w:ascii="Arial" w:hAnsi="Arial"/>
-          <w:i w:val="0"/>
-        </w:rPr>
-      </w:pPr>
-      <w:r>
-        <w:rPr>
-          <w:rFonts w:ascii="Arial" w:hAnsi="Arial"/>
-          <w:i w:val="0"/>
-        </w:rPr>
-        <w:t>Todos os valores monetários devem ter precisão de cinco casas decimais.</w:t>
-      </w:r>
+          <w:lang w:val="pt-BR"/>
+        </w:rPr>
+      </w:pPr>
+      <w:bookmarkStart w:id="25" w:name="_GoBack"/>
+      <w:bookmarkEnd w:id="25"/>
     </w:p>
     <w:sectPr>
       <w:headerReference w:type="default" r:id="rId8"/>
@@ -4005,7 +3816,7 @@
         <w:noProof/>
         <w:sz w:val="20"/>
       </w:rPr>
-      <w:t>6</w:t>
+      <w:t>2</w:t>
     </w:r>
     <w:r>
       <w:rPr>
@@ -4047,7 +3858,7 @@
         <w:noProof/>
         <w:sz w:val="20"/>
       </w:rPr>
-      <w:t>7</w:t>
+      <w:t>6</w:t>
     </w:r>
     <w:r>
       <w:rPr>
@@ -4099,7 +3910,7 @@
     <w:r>
       <w:rPr>
         <w:noProof/>
-        <w:lang w:val="en-US" w:eastAsia="en-US"/>
+        <w:lang w:val="pt-BR"/>
       </w:rPr>
       <w:drawing>
         <wp:anchor distT="0" distB="0" distL="114300" distR="114300" simplePos="0" relativeHeight="251659264" behindDoc="0" locked="0" layoutInCell="1" allowOverlap="1">
@@ -4202,7 +4013,7 @@
         <w:noProof/>
         <w:sz w:val="48"/>
         <w:szCs w:val="48"/>
-        <w:lang w:val="en-US" w:eastAsia="en-US"/>
+        <w:lang w:val="pt-BR"/>
       </w:rPr>
       <w:drawing>
         <wp:anchor distT="0" distB="0" distL="114300" distR="114300" simplePos="0" relativeHeight="251658240" behindDoc="0" locked="0" layoutInCell="1" allowOverlap="1">
@@ -5449,6 +5260,121 @@
       </w:rPr>
     </w:lvl>
   </w:abstractNum>
+  <w:abstractNum w:abstractNumId="9">
+    <w:nsid w:val="7E7F28E3"/>
+    <w:multiLevelType w:val="hybridMultilevel"/>
+    <w:tmpl w:val="4AB682F6"/>
+    <w:lvl w:ilvl="0" w:tplc="ACB6748A">
+      <w:start w:val="5"/>
+      <w:numFmt w:val="bullet"/>
+      <w:lvlText w:val=""/>
+      <w:lvlJc w:val="left"/>
+      <w:pPr>
+        <w:ind w:left="720" w:hanging="360"/>
+      </w:pPr>
+      <w:rPr>
+        <w:rFonts w:ascii="Symbol" w:eastAsia="Times New Roman" w:hAnsi="Symbol" w:cs="Times New Roman" w:hint="default"/>
+        <w:b/>
+        <w:color w:val="auto"/>
+      </w:rPr>
+    </w:lvl>
+    <w:lvl w:ilvl="1" w:tplc="04160003" w:tentative="1">
+      <w:start w:val="1"/>
+      <w:numFmt w:val="bullet"/>
+      <w:lvlText w:val="o"/>
+      <w:lvlJc w:val="left"/>
+      <w:pPr>
+        <w:ind w:left="1440" w:hanging="360"/>
+      </w:pPr>
+      <w:rPr>
+        <w:rFonts w:ascii="Courier New" w:hAnsi="Courier New" w:cs="Courier New" w:hint="default"/>
+      </w:rPr>
+    </w:lvl>
+    <w:lvl w:ilvl="2" w:tplc="04160005" w:tentative="1">
+      <w:start w:val="1"/>
+      <w:numFmt w:val="bullet"/>
+      <w:lvlText w:val=""/>
+      <w:lvlJc w:val="left"/>
+      <w:pPr>
+        <w:ind w:left="2160" w:hanging="360"/>
+      </w:pPr>
+      <w:rPr>
+        <w:rFonts w:ascii="Wingdings" w:hAnsi="Wingdings" w:hint="default"/>
+      </w:rPr>
+    </w:lvl>
+    <w:lvl w:ilvl="3" w:tplc="04160001" w:tentative="1">
+      <w:start w:val="1"/>
+      <w:numFmt w:val="bullet"/>
+      <w:lvlText w:val=""/>
+      <w:lvlJc w:val="left"/>
+      <w:pPr>
+        <w:ind w:left="2880" w:hanging="360"/>
+      </w:pPr>
+      <w:rPr>
+        <w:rFonts w:ascii="Symbol" w:hAnsi="Symbol" w:hint="default"/>
+      </w:rPr>
+    </w:lvl>
+    <w:lvl w:ilvl="4" w:tplc="04160003" w:tentative="1">
+      <w:start w:val="1"/>
+      <w:numFmt w:val="bullet"/>
+      <w:lvlText w:val="o"/>
+      <w:lvlJc w:val="left"/>
+      <w:pPr>
+        <w:ind w:left="3600" w:hanging="360"/>
+      </w:pPr>
+      <w:rPr>
+        <w:rFonts w:ascii="Courier New" w:hAnsi="Courier New" w:cs="Courier New" w:hint="default"/>
+      </w:rPr>
+    </w:lvl>
+    <w:lvl w:ilvl="5" w:tplc="04160005" w:tentative="1">
+      <w:start w:val="1"/>
+      <w:numFmt w:val="bullet"/>
+      <w:lvlText w:val=""/>
+      <w:lvlJc w:val="left"/>
+      <w:pPr>
+        <w:ind w:left="4320" w:hanging="360"/>
+      </w:pPr>
+      <w:rPr>
+        <w:rFonts w:ascii="Wingdings" w:hAnsi="Wingdings" w:hint="default"/>
+      </w:rPr>
+    </w:lvl>
+    <w:lvl w:ilvl="6" w:tplc="04160001" w:tentative="1">
+      <w:start w:val="1"/>
+      <w:numFmt w:val="bullet"/>
+      <w:lvlText w:val=""/>
+      <w:lvlJc w:val="left"/>
+      <w:pPr>
+        <w:ind w:left="5040" w:hanging="360"/>
+      </w:pPr>
+      <w:rPr>
+        <w:rFonts w:ascii="Symbol" w:hAnsi="Symbol" w:hint="default"/>
+      </w:rPr>
+    </w:lvl>
+    <w:lvl w:ilvl="7" w:tplc="04160003" w:tentative="1">
+      <w:start w:val="1"/>
+      <w:numFmt w:val="bullet"/>
+      <w:lvlText w:val="o"/>
+      <w:lvlJc w:val="left"/>
+      <w:pPr>
+        <w:ind w:left="5760" w:hanging="360"/>
+      </w:pPr>
+      <w:rPr>
+        <w:rFonts w:ascii="Courier New" w:hAnsi="Courier New" w:cs="Courier New" w:hint="default"/>
+      </w:rPr>
+    </w:lvl>
+    <w:lvl w:ilvl="8" w:tplc="04160005" w:tentative="1">
+      <w:start w:val="1"/>
+      <w:numFmt w:val="bullet"/>
+      <w:lvlText w:val=""/>
+      <w:lvlJc w:val="left"/>
+      <w:pPr>
+        <w:ind w:left="6480" w:hanging="360"/>
+      </w:pPr>
+      <w:rPr>
+        <w:rFonts w:ascii="Wingdings" w:hAnsi="Wingdings" w:hint="default"/>
+      </w:rPr>
+    </w:lvl>
+  </w:abstractNum>
   <w:num w:numId="1">
     <w:abstractNumId w:val="5"/>
   </w:num>
@@ -5466,6 +5392,9 @@
   </w:num>
   <w:num w:numId="6">
     <w:abstractNumId w:val="6"/>
+  </w:num>
+  <w:num w:numId="7">
+    <w:abstractNumId w:val="9"/>
   </w:num>
   <w:numIdMacAtCleanup w:val="6"/>
 </w:numbering>
@@ -6278,6 +6207,17 @@
         <w:right w:w="108" w:type="dxa"/>
       </w:tblCellMar>
     </w:tblPr>
+  </w:style>
+  <w:style w:type="paragraph" w:styleId="ListParagraph">
+    <w:name w:val="List Paragraph"/>
+    <w:basedOn w:val="Normal"/>
+    <w:uiPriority w:val="34"/>
+    <w:qFormat/>
+    <w:rsid w:val="00ED6D2C"/>
+    <w:pPr>
+      <w:ind w:left="720"/>
+      <w:contextualSpacing/>
+    </w:pPr>
   </w:style>
 </w:styles>
 </file>
@@ -7380,7 +7320,7 @@
 </file>
 
 <file path=customXml/itemProps1.xml><?xml version="1.0" encoding="utf-8"?>
-<ds:datastoreItem xmlns:ds="http://schemas.openxmlformats.org/officeDocument/2006/customXml" ds:itemID="{C0314AE8-348A-432D-9928-9D944C83AA35}">
+<ds:datastoreItem xmlns:ds="http://schemas.openxmlformats.org/officeDocument/2006/customXml" ds:itemID="{4C2A1FAE-E564-4F85-8A47-D3452FEFB3C7}">
   <ds:schemaRefs>
     <ds:schemaRef ds:uri="http://schemas.openxmlformats.org/officeDocument/2006/bibliography"/>
   </ds:schemaRefs>

</xml_diff>